<commit_message>
Editing first draft proposal
</commit_message>
<xml_diff>
--- a/CPSC 254 Project Proposal.docx
+++ b/CPSC 254 Project Proposal.docx
@@ -1,6 +1,6 @@
 
 <file path=word/document.xml><?xml version="1.0" encoding="utf-8"?>
-<w:document xmlns:wpc="http://schemas.microsoft.com/office/word/2010/wordprocessingCanvas" xmlns:cx="http://schemas.microsoft.com/office/drawing/2014/chartex" xmlns:cx1="http://schemas.microsoft.com/office/drawing/2015/9/8/chartex" xmlns:cx2="http://schemas.microsoft.com/office/drawing/2015/10/21/chartex" xmlns:cx3="http://schemas.microsoft.com/office/drawing/2016/5/9/chartex" xmlns:cx4="http://schemas.microsoft.com/office/drawing/2016/5/10/chartex" xmlns:cx5="http://schemas.microsoft.com/office/drawing/2016/5/11/chartex" xmlns:cx6="http://schemas.microsoft.com/office/drawing/2016/5/12/chartex" xmlns:cx7="http://schemas.microsoft.com/office/drawing/2016/5/13/chartex" xmlns:cx8="http://schemas.microsoft.com/office/drawing/2016/5/14/chartex" xmlns:mc="http://schemas.openxmlformats.org/markup-compatibility/2006" xmlns:aink="http://schemas.microsoft.com/office/drawing/2016/ink" xmlns:am3d="http://schemas.microsoft.com/office/drawing/2017/model3d" xmlns:o="urn:schemas-microsoft-com:office:office" xmlns:r="http://schemas.openxmlformats.org/officeDocument/2006/relationships" xmlns:m="http://schemas.openxmlformats.org/officeDocument/2006/math" xmlns:v="urn:schemas-microsoft-com:vml" xmlns:wp14="http://schemas.microsoft.com/office/word/2010/wordprocessingDrawing" xmlns:wp="http://schemas.openxmlformats.org/drawingml/2006/wordprocessingDrawing" xmlns:w10="urn:schemas-microsoft-com:office:word" xmlns:w="http://schemas.openxmlformats.org/wordprocessingml/2006/main" xmlns:w14="http://schemas.microsoft.com/office/word/2010/wordml" xmlns:w15="http://schemas.microsoft.com/office/word/2012/wordml" xmlns:w16cid="http://schemas.microsoft.com/office/word/2016/wordml/cid" xmlns:w16se="http://schemas.microsoft.com/office/word/2015/wordml/symex" xmlns:wpg="http://schemas.microsoft.com/office/word/2010/wordprocessingGroup" xmlns:wpi="http://schemas.microsoft.com/office/word/2010/wordprocessingInk" xmlns:wne="http://schemas.microsoft.com/office/word/2006/wordml" xmlns:wps="http://schemas.microsoft.com/office/word/2010/wordprocessingShape" mc:Ignorable="w14 w15 w16se w16cid wp14">
+<w:document xmlns:o="urn:schemas-microsoft-com:office:office" xmlns:r="http://schemas.openxmlformats.org/officeDocument/2006/relationships" xmlns:v="urn:schemas-microsoft-com:vml" xmlns:w="http://schemas.openxmlformats.org/wordprocessingml/2006/main" xmlns:w10="urn:schemas-microsoft-com:office:word" xmlns:wp="http://schemas.openxmlformats.org/drawingml/2006/wordprocessingDrawing" xmlns:wps="http://schemas.microsoft.com/office/word/2010/wordprocessingShape" xmlns:wpg="http://schemas.microsoft.com/office/word/2010/wordprocessingGroup" xmlns:mc="http://schemas.openxmlformats.org/markup-compatibility/2006" xmlns:wp14="http://schemas.microsoft.com/office/word/2010/wordprocessingDrawing" xmlns:w14="http://schemas.microsoft.com/office/word/2010/wordml" mc:Ignorable="w14 wp14">
   <w:body>
     <w:p>
       <w:pPr>
@@ -10,54 +10,123 @@
           <w:szCs w:val="24"/>
         </w:rPr>
       </w:pPr>
-      <w:bookmarkStart w:id="0" w:name="_wl8f5mpoyeue" w:colFirst="0" w:colLast="0"/>
-      <w:bookmarkEnd w:id="0"/>
+      <w:r>
+        <w:rPr>
+          <w:sz w:val="24"/>
+          <w:szCs w:val="24"/>
+        </w:rPr>
+      </w:r>
+      <w:bookmarkStart w:id="0" w:name="_wl8f5mpoyeue"/>
+      <w:bookmarkStart w:id="1" w:name="_wl8f5mpoyeue"/>
+      <w:bookmarkEnd w:id="1"/>
     </w:p>
     <w:p>
       <w:pPr>
         <w:pStyle w:val="Title"/>
         <w:jc w:val="center"/>
-      </w:pPr>
-      <w:bookmarkStart w:id="1" w:name="_315yrem0fxho" w:colFirst="0" w:colLast="0"/>
-      <w:bookmarkEnd w:id="1"/>
-      <w:r>
+        <w:rPr/>
+      </w:pPr>
+      <w:bookmarkStart w:id="2" w:name="_315yrem0fxho"/>
+      <w:bookmarkEnd w:id="2"/>
+      <w:r>
+        <w:rPr/>
         <w:t>Group Project Proposal</w:t>
       </w:r>
     </w:p>
     <w:p>
       <w:pPr>
         <w:pStyle w:val="Subtitle"/>
-        <w:spacing w:after="0"/>
+        <w:spacing w:before="0" w:after="0"/>
         <w:jc w:val="center"/>
-      </w:pPr>
-      <w:bookmarkStart w:id="2" w:name="_dcu0o1oeg0pm" w:colFirst="0" w:colLast="0"/>
-      <w:bookmarkEnd w:id="2"/>
-      <w:r>
+        <w:rPr/>
+      </w:pPr>
+      <w:bookmarkStart w:id="3" w:name="_dcu0o1oeg0pm"/>
+      <w:bookmarkEnd w:id="3"/>
+      <w:r>
+        <w:rPr/>
         <w:t>Alien Invaders</w:t>
       </w:r>
     </w:p>
     <w:p>
-      <w:r>
-        <w:rPr>
-          <w:noProof/>
-        </w:rPr>
-        <w:pict w14:anchorId="550EB536">
-          <v:rect id="_x0000_i1026" alt="" style="width:406.2pt;height:.05pt;mso-width-percent:0;mso-height-percent:0;mso-width-percent:0;mso-height-percent:0" o:hralign="center" o:hrstd="t" o:hr="t" fillcolor="#a0a0a0" stroked="f"/>
-        </w:pict>
-      </w:r>
-    </w:p>
-    <w:p/>
-    <w:p>
-      <w:pPr>
-        <w:rPr>
-          <w:rFonts w:ascii="Times New Roman" w:eastAsia="Times New Roman" w:hAnsi="Times New Roman" w:cs="Times New Roman"/>
-          <w:sz w:val="24"/>
-          <w:szCs w:val="24"/>
-        </w:rPr>
-      </w:pPr>
-      <w:r>
-        <w:rPr>
-          <w:rFonts w:ascii="Times New Roman" w:eastAsia="Times New Roman" w:hAnsi="Times New Roman" w:cs="Times New Roman"/>
+      <w:pPr>
+        <w:pStyle w:val="Normal"/>
+        <w:rPr/>
+      </w:pPr>
+      <w:r>
+        <w:rPr/>
+        <mc:AlternateContent>
+          <mc:Choice Requires="wps">
+            <w:drawing>
+              <wp:inline distT="0" distB="0" distL="0" distR="0">
+                <wp:extent cx="5159375" cy="1270"/>
+                <wp:effectExtent l="0" t="0" r="0" b="0"/>
+                <wp:docPr id="1" name=""/>
+                <a:graphic xmlns:a="http://schemas.openxmlformats.org/drawingml/2006/main">
+                  <a:graphicData uri="http://schemas.microsoft.com/office/word/2010/wordprocessingShape">
+                    <wps:wsp>
+                      <wps:cNvSpPr/>
+                      <wps:nvSpPr>
+                        <wps:cNvPr id="0" name="Rectangle 1"/>
+                        <wps:cNvSpPr/>
+                      </wps:nvSpPr>
+                      <wps:spPr>
+                        <a:xfrm>
+                          <a:off x="0" y="0"/>
+                          <a:ext cx="5158800" cy="720"/>
+                        </a:xfrm>
+                        <a:prstGeom prst="rect">
+                          <a:avLst/>
+                        </a:prstGeom>
+                        <a:solidFill>
+                          <a:srgbClr val="a0a0a0"/>
+                        </a:solidFill>
+                        <a:ln>
+                          <a:noFill/>
+                        </a:ln>
+                      </wps:spPr>
+                      <wps:bodyPr/>
+                    </wps:wsp>
+                  </a:graphicData>
+                </a:graphic>
+                <wp14:sizeRelH relativeFrom="page">
+                  <wp14:pctWidth>100000</wp14:pctWidth>
+                </wp14:sizeRelH>
+              </wp:inline>
+            </w:drawing>
+          </mc:Choice>
+          <mc:Fallback>
+            <w:pict>
+              <v:rect id="shape_0" fillcolor="#a0a0a0" stroked="f" style="position:absolute;margin-left:0pt;margin-top:-0.1pt;width:406.15pt;height:0pt;mso-position-horizontal:center;mso-position-vertical:top">
+                <w10:wrap type="none"/>
+                <v:fill o:detectmouseclick="t" type="solid" color2="#5f5f5f"/>
+                <v:stroke color="#3465a4" joinstyle="round" endcap="flat"/>
+              </v:rect>
+            </w:pict>
+          </mc:Fallback>
+        </mc:AlternateContent>
+      </w:r>
+    </w:p>
+    <w:p>
+      <w:pPr>
+        <w:pStyle w:val="Normal"/>
+        <w:rPr/>
+      </w:pPr>
+      <w:r>
+        <w:rPr/>
+      </w:r>
+    </w:p>
+    <w:p>
+      <w:pPr>
+        <w:pStyle w:val="Normal"/>
+        <w:rPr>
+          <w:rFonts w:ascii="Times New Roman" w:hAnsi="Times New Roman" w:eastAsia="Times New Roman" w:cs="Times New Roman"/>
+          <w:sz w:val="24"/>
+          <w:szCs w:val="24"/>
+        </w:rPr>
+      </w:pPr>
+      <w:r>
+        <w:rPr>
+          <w:rFonts w:eastAsia="Times New Roman" w:cs="Times New Roman" w:ascii="Times New Roman" w:hAnsi="Times New Roman"/>
           <w:sz w:val="24"/>
           <w:szCs w:val="24"/>
         </w:rPr>
@@ -66,16 +135,17 @@
     </w:p>
     <w:p>
       <w:pPr>
+        <w:pStyle w:val="Normal"/>
         <w:ind w:firstLine="720"/>
         <w:rPr>
-          <w:rFonts w:ascii="Times New Roman" w:eastAsia="Times New Roman" w:hAnsi="Times New Roman" w:cs="Times New Roman"/>
-          <w:sz w:val="24"/>
-          <w:szCs w:val="24"/>
-        </w:rPr>
-      </w:pPr>
-      <w:r>
-        <w:rPr>
-          <w:rFonts w:ascii="Times New Roman" w:eastAsia="Times New Roman" w:hAnsi="Times New Roman" w:cs="Times New Roman"/>
+          <w:rFonts w:ascii="Times New Roman" w:hAnsi="Times New Roman" w:eastAsia="Times New Roman" w:cs="Times New Roman"/>
+          <w:sz w:val="24"/>
+          <w:szCs w:val="24"/>
+        </w:rPr>
+      </w:pPr>
+      <w:r>
+        <w:rPr>
+          <w:rFonts w:eastAsia="Times New Roman" w:cs="Times New Roman" w:ascii="Times New Roman" w:hAnsi="Times New Roman"/>
           <w:sz w:val="24"/>
           <w:szCs w:val="24"/>
         </w:rPr>
@@ -83,34 +153,27 @@
       </w:r>
       <w:r>
         <w:rPr>
-          <w:rFonts w:ascii="Times New Roman" w:eastAsia="Times New Roman" w:hAnsi="Times New Roman" w:cs="Times New Roman"/>
+          <w:rFonts w:eastAsia="Times New Roman" w:cs="Times New Roman" w:ascii="Times New Roman" w:hAnsi="Times New Roman"/>
           <w:sz w:val="24"/>
           <w:szCs w:val="24"/>
         </w:rPr>
         <w:tab/>
-        <w:t>It is an open source project</w:t>
-      </w:r>
-      <w:r>
-        <w:rPr>
-          <w:rFonts w:ascii="Times New Roman" w:eastAsia="Times New Roman" w:hAnsi="Times New Roman" w:cs="Times New Roman"/>
-          <w:sz w:val="24"/>
-          <w:szCs w:val="24"/>
-        </w:rPr>
-        <w:t xml:space="preserve"> using java script. </w:t>
-      </w:r>
-    </w:p>
-    <w:p>
-      <w:pPr>
+        <w:t xml:space="preserve">It is an open source project using java script. </w:t>
+      </w:r>
+    </w:p>
+    <w:p>
+      <w:pPr>
+        <w:pStyle w:val="Normal"/>
         <w:ind w:firstLine="720"/>
         <w:rPr>
-          <w:rFonts w:ascii="Times New Roman" w:eastAsia="Times New Roman" w:hAnsi="Times New Roman" w:cs="Times New Roman"/>
-          <w:sz w:val="24"/>
-          <w:szCs w:val="24"/>
-        </w:rPr>
-      </w:pPr>
-      <w:r>
-        <w:rPr>
-          <w:rFonts w:ascii="Times New Roman" w:eastAsia="Times New Roman" w:hAnsi="Times New Roman" w:cs="Times New Roman"/>
+          <w:rFonts w:ascii="Times New Roman" w:hAnsi="Times New Roman" w:eastAsia="Times New Roman" w:cs="Times New Roman"/>
+          <w:sz w:val="24"/>
+          <w:szCs w:val="24"/>
+        </w:rPr>
+      </w:pPr>
+      <w:r>
+        <w:rPr>
+          <w:rFonts w:eastAsia="Times New Roman" w:cs="Times New Roman" w:ascii="Times New Roman" w:hAnsi="Times New Roman"/>
           <w:sz w:val="24"/>
           <w:szCs w:val="24"/>
         </w:rPr>
@@ -118,33 +181,27 @@
       </w:r>
       <w:r>
         <w:rPr>
-          <w:rFonts w:ascii="Times New Roman" w:eastAsia="Times New Roman" w:hAnsi="Times New Roman" w:cs="Times New Roman"/>
+          <w:rFonts w:eastAsia="Times New Roman" w:cs="Times New Roman" w:ascii="Times New Roman" w:hAnsi="Times New Roman"/>
           <w:sz w:val="24"/>
           <w:szCs w:val="24"/>
         </w:rPr>
         <w:tab/>
-      </w:r>
-      <w:r>
-        <w:rPr>
-          <w:rFonts w:ascii="Times New Roman" w:eastAsia="Times New Roman" w:hAnsi="Times New Roman" w:cs="Times New Roman"/>
-          <w:sz w:val="24"/>
-          <w:szCs w:val="24"/>
-        </w:rPr>
         <w:t>The game does have some flaws that we can work on.</w:t>
       </w:r>
     </w:p>
     <w:p>
       <w:pPr>
+        <w:pStyle w:val="Normal"/>
         <w:ind w:firstLine="720"/>
         <w:rPr>
-          <w:rFonts w:ascii="Times New Roman" w:eastAsia="Times New Roman" w:hAnsi="Times New Roman" w:cs="Times New Roman"/>
-          <w:sz w:val="24"/>
-          <w:szCs w:val="24"/>
-        </w:rPr>
-      </w:pPr>
-      <w:r>
-        <w:rPr>
-          <w:rFonts w:ascii="Times New Roman" w:eastAsia="Times New Roman" w:hAnsi="Times New Roman" w:cs="Times New Roman"/>
+          <w:rFonts w:ascii="Times New Roman" w:hAnsi="Times New Roman" w:eastAsia="Times New Roman" w:cs="Times New Roman"/>
+          <w:sz w:val="24"/>
+          <w:szCs w:val="24"/>
+        </w:rPr>
+      </w:pPr>
+      <w:r>
+        <w:rPr>
+          <w:rFonts w:eastAsia="Times New Roman" w:cs="Times New Roman" w:ascii="Times New Roman" w:hAnsi="Times New Roman"/>
           <w:sz w:val="24"/>
           <w:szCs w:val="24"/>
         </w:rPr>
@@ -152,7 +209,7 @@
       </w:r>
       <w:r>
         <w:rPr>
-          <w:rFonts w:ascii="Times New Roman" w:eastAsia="Times New Roman" w:hAnsi="Times New Roman" w:cs="Times New Roman"/>
+          <w:rFonts w:eastAsia="Times New Roman" w:cs="Times New Roman" w:ascii="Times New Roman" w:hAnsi="Times New Roman"/>
           <w:sz w:val="24"/>
           <w:szCs w:val="24"/>
         </w:rPr>
@@ -162,16 +219,13 @@
     </w:p>
     <w:p>
       <w:pPr>
+        <w:pStyle w:val="Normal"/>
         <w:ind w:firstLine="720"/>
-        <w:rPr>
-          <w:rFonts w:ascii="Times New Roman" w:eastAsia="Times New Roman" w:hAnsi="Times New Roman" w:cs="Times New Roman"/>
-          <w:sz w:val="24"/>
-          <w:szCs w:val="24"/>
-        </w:rPr>
-      </w:pPr>
-      <w:r>
-        <w:rPr>
-          <w:rFonts w:ascii="Times New Roman" w:eastAsia="Times New Roman" w:hAnsi="Times New Roman" w:cs="Times New Roman"/>
+        <w:rPr/>
+      </w:pPr>
+      <w:r>
+        <w:rPr>
+          <w:rFonts w:eastAsia="Times New Roman" w:cs="Times New Roman" w:ascii="Times New Roman" w:hAnsi="Times New Roman"/>
           <w:sz w:val="24"/>
           <w:szCs w:val="24"/>
         </w:rPr>
@@ -179,26 +233,27 @@
       </w:r>
       <w:r>
         <w:rPr>
-          <w:rFonts w:ascii="Times New Roman" w:eastAsia="Times New Roman" w:hAnsi="Times New Roman" w:cs="Times New Roman"/>
+          <w:rFonts w:eastAsia="Times New Roman" w:cs="Times New Roman" w:ascii="Times New Roman" w:hAnsi="Times New Roman"/>
           <w:sz w:val="24"/>
           <w:szCs w:val="24"/>
         </w:rPr>
         <w:tab/>
-        <w:t>Alien Invasion is under License GPL and MIT.</w:t>
-      </w:r>
-    </w:p>
-    <w:p>
-      <w:pPr>
+        <w:t>Alien Invasion is under License GPL and MIT</w:t>
+      </w:r>
+    </w:p>
+    <w:p>
+      <w:pPr>
+        <w:pStyle w:val="Normal"/>
         <w:ind w:firstLine="720"/>
         <w:rPr>
-          <w:rFonts w:ascii="Times New Roman" w:eastAsia="Times New Roman" w:hAnsi="Times New Roman" w:cs="Times New Roman"/>
-          <w:sz w:val="24"/>
-          <w:szCs w:val="24"/>
-        </w:rPr>
-      </w:pPr>
-      <w:r>
-        <w:rPr>
-          <w:rFonts w:ascii="Times New Roman" w:eastAsia="Times New Roman" w:hAnsi="Times New Roman" w:cs="Times New Roman"/>
+          <w:rFonts w:ascii="Times New Roman" w:hAnsi="Times New Roman" w:eastAsia="Times New Roman" w:cs="Times New Roman"/>
+          <w:sz w:val="24"/>
+          <w:szCs w:val="24"/>
+        </w:rPr>
+      </w:pPr>
+      <w:r>
+        <w:rPr>
+          <w:rFonts w:eastAsia="Times New Roman" w:cs="Times New Roman" w:ascii="Times New Roman" w:hAnsi="Times New Roman"/>
           <w:sz w:val="24"/>
           <w:szCs w:val="24"/>
         </w:rPr>
@@ -206,7 +261,7 @@
       </w:r>
       <w:r>
         <w:rPr>
-          <w:rFonts w:ascii="Times New Roman" w:eastAsia="Times New Roman" w:hAnsi="Times New Roman" w:cs="Times New Roman"/>
+          <w:rFonts w:eastAsia="Times New Roman" w:cs="Times New Roman" w:ascii="Times New Roman" w:hAnsi="Times New Roman"/>
           <w:sz w:val="24"/>
           <w:szCs w:val="24"/>
         </w:rPr>
@@ -216,48 +271,34 @@
     </w:p>
     <w:p>
       <w:pPr>
-        <w:rPr>
-          <w:rFonts w:ascii="Times New Roman" w:eastAsia="Times New Roman" w:hAnsi="Times New Roman" w:cs="Times New Roman"/>
-          <w:sz w:val="24"/>
-          <w:szCs w:val="24"/>
-        </w:rPr>
-      </w:pPr>
-      <w:r>
-        <w:rPr>
-          <w:rFonts w:ascii="Times New Roman" w:eastAsia="Times New Roman" w:hAnsi="Times New Roman" w:cs="Times New Roman"/>
-          <w:sz w:val="24"/>
-          <w:szCs w:val="24"/>
-        </w:rPr>
-        <w:t xml:space="preserve">For these reasons, we believe that this is a topic </w:t>
-      </w:r>
-      <w:r>
-        <w:rPr>
-          <w:rFonts w:ascii="Times New Roman" w:eastAsia="Times New Roman" w:hAnsi="Times New Roman" w:cs="Times New Roman"/>
-          <w:sz w:val="24"/>
-          <w:szCs w:val="24"/>
-        </w:rPr>
-        <w:t>that will not only be very interesting to research and develop, but also provide us with a better understanding of how to contribute to open source work and how to develop as a team. As the Alien Invasion project has already been developed, we would like t</w:t>
-      </w:r>
-      <w:r>
-        <w:rPr>
-          <w:rFonts w:ascii="Times New Roman" w:eastAsia="Times New Roman" w:hAnsi="Times New Roman" w:cs="Times New Roman"/>
-          <w:sz w:val="24"/>
-          <w:szCs w:val="24"/>
-        </w:rPr>
-        <w:t xml:space="preserve">o add new features and update some of the visuals. </w:t>
-      </w:r>
-    </w:p>
-    <w:p>
-      <w:pPr>
-        <w:rPr>
-          <w:rFonts w:ascii="Times New Roman" w:eastAsia="Times New Roman" w:hAnsi="Times New Roman" w:cs="Times New Roman"/>
-          <w:sz w:val="24"/>
-          <w:szCs w:val="24"/>
-        </w:rPr>
-      </w:pPr>
-      <w:r>
-        <w:rPr>
-          <w:rFonts w:ascii="Times New Roman" w:eastAsia="Times New Roman" w:hAnsi="Times New Roman" w:cs="Times New Roman"/>
+        <w:pStyle w:val="Normal"/>
+        <w:rPr>
+          <w:rFonts w:ascii="Times New Roman" w:hAnsi="Times New Roman" w:eastAsia="Times New Roman" w:cs="Times New Roman"/>
+          <w:sz w:val="24"/>
+          <w:szCs w:val="24"/>
+        </w:rPr>
+      </w:pPr>
+      <w:r>
+        <w:rPr>
+          <w:rFonts w:eastAsia="Times New Roman" w:cs="Times New Roman" w:ascii="Times New Roman" w:hAnsi="Times New Roman"/>
+          <w:sz w:val="24"/>
+          <w:szCs w:val="24"/>
+        </w:rPr>
+        <w:t xml:space="preserve">For these reasons, we believe that this is a topic that will not only be very interesting to research and develop, but also provide us with a better understanding of how to contribute to open source work and how to develop as a team. As the Alien Invasion project has already been developed, we would like to add new features and update some of the visuals. </w:t>
+      </w:r>
+    </w:p>
+    <w:p>
+      <w:pPr>
+        <w:pStyle w:val="Normal"/>
+        <w:rPr>
+          <w:rFonts w:ascii="Times New Roman" w:hAnsi="Times New Roman" w:eastAsia="Times New Roman" w:cs="Times New Roman"/>
+          <w:sz w:val="24"/>
+          <w:szCs w:val="24"/>
+        </w:rPr>
+      </w:pPr>
+      <w:r>
+        <w:rPr>
+          <w:rFonts w:eastAsia="Times New Roman" w:cs="Times New Roman" w:ascii="Times New Roman" w:hAnsi="Times New Roman"/>
           <w:sz w:val="24"/>
           <w:szCs w:val="24"/>
         </w:rPr>
@@ -266,16 +307,17 @@
     </w:p>
     <w:p>
       <w:pPr>
+        <w:pStyle w:val="Normal"/>
         <w:ind w:left="1440" w:hanging="720"/>
         <w:rPr>
-          <w:rFonts w:ascii="Times New Roman" w:eastAsia="Times New Roman" w:hAnsi="Times New Roman" w:cs="Times New Roman"/>
-          <w:sz w:val="24"/>
-          <w:szCs w:val="24"/>
-        </w:rPr>
-      </w:pPr>
-      <w:r>
-        <w:rPr>
-          <w:rFonts w:ascii="Times New Roman" w:eastAsia="Times New Roman" w:hAnsi="Times New Roman" w:cs="Times New Roman"/>
+          <w:rFonts w:ascii="Times New Roman" w:hAnsi="Times New Roman" w:eastAsia="Times New Roman" w:cs="Times New Roman"/>
+          <w:sz w:val="24"/>
+          <w:szCs w:val="24"/>
+        </w:rPr>
+      </w:pPr>
+      <w:r>
+        <w:rPr>
+          <w:rFonts w:eastAsia="Times New Roman" w:cs="Times New Roman" w:ascii="Times New Roman" w:hAnsi="Times New Roman"/>
           <w:sz w:val="24"/>
           <w:szCs w:val="24"/>
         </w:rPr>
@@ -283,36 +325,30 @@
       </w:r>
       <w:r>
         <w:rPr>
-          <w:rFonts w:ascii="Times New Roman" w:eastAsia="Times New Roman" w:hAnsi="Times New Roman" w:cs="Times New Roman"/>
+          <w:rFonts w:eastAsia="Times New Roman" w:cs="Times New Roman" w:ascii="Times New Roman" w:hAnsi="Times New Roman"/>
           <w:sz w:val="24"/>
           <w:szCs w:val="24"/>
         </w:rPr>
         <w:tab/>
       </w:r>
       <w:r>
-        <w:t xml:space="preserve">Anna Nicole </w:t>
-      </w:r>
-      <w:proofErr w:type="spellStart"/>
-      <w:r>
-        <w:t>Tupas</w:t>
-      </w:r>
-      <w:proofErr w:type="spellEnd"/>
-      <w:r>
-        <w:t xml:space="preserve">: Fix bugs that do not allow enemies to go to the far right. </w:t>
-      </w:r>
-    </w:p>
-    <w:p>
-      <w:pPr>
+        <w:rPr/>
+        <w:t xml:space="preserve">Anna Nicole Tupas: Fix bugs that do not allow enemies to go to the far right. </w:t>
+      </w:r>
+    </w:p>
+    <w:p>
+      <w:pPr>
+        <w:pStyle w:val="Normal"/>
         <w:ind w:firstLine="720"/>
         <w:rPr>
-          <w:rFonts w:ascii="Times New Roman" w:eastAsia="Times New Roman" w:hAnsi="Times New Roman" w:cs="Times New Roman"/>
-          <w:sz w:val="24"/>
-          <w:szCs w:val="24"/>
-        </w:rPr>
-      </w:pPr>
-      <w:r>
-        <w:rPr>
-          <w:rFonts w:ascii="Times New Roman" w:eastAsia="Times New Roman" w:hAnsi="Times New Roman" w:cs="Times New Roman"/>
+          <w:rFonts w:ascii="Times New Roman" w:hAnsi="Times New Roman" w:eastAsia="Times New Roman" w:cs="Times New Roman"/>
+          <w:sz w:val="24"/>
+          <w:szCs w:val="24"/>
+        </w:rPr>
+      </w:pPr>
+      <w:r>
+        <w:rPr>
+          <w:rFonts w:eastAsia="Times New Roman" w:cs="Times New Roman" w:ascii="Times New Roman" w:hAnsi="Times New Roman"/>
           <w:sz w:val="24"/>
           <w:szCs w:val="24"/>
         </w:rPr>
@@ -320,28 +356,30 @@
       </w:r>
       <w:r>
         <w:rPr>
-          <w:rFonts w:ascii="Times New Roman" w:eastAsia="Times New Roman" w:hAnsi="Times New Roman" w:cs="Times New Roman"/>
+          <w:rFonts w:eastAsia="Times New Roman" w:cs="Times New Roman" w:ascii="Times New Roman" w:hAnsi="Times New Roman"/>
           <w:sz w:val="24"/>
           <w:szCs w:val="24"/>
         </w:rPr>
         <w:tab/>
       </w:r>
       <w:r>
+        <w:rPr/>
         <w:t>Alfonso Figueroa: Music and visual updates</w:t>
       </w:r>
     </w:p>
     <w:p>
       <w:pPr>
+        <w:pStyle w:val="Normal"/>
         <w:ind w:left="1440" w:hanging="720"/>
         <w:rPr>
-          <w:rFonts w:ascii="Times New Roman" w:eastAsia="Times New Roman" w:hAnsi="Times New Roman" w:cs="Times New Roman"/>
-          <w:sz w:val="24"/>
-          <w:szCs w:val="24"/>
-        </w:rPr>
-      </w:pPr>
-      <w:r>
-        <w:rPr>
-          <w:rFonts w:ascii="Times New Roman" w:eastAsia="Times New Roman" w:hAnsi="Times New Roman" w:cs="Times New Roman"/>
+          <w:rFonts w:ascii="Times New Roman" w:hAnsi="Times New Roman" w:eastAsia="Times New Roman" w:cs="Times New Roman"/>
+          <w:sz w:val="24"/>
+          <w:szCs w:val="24"/>
+        </w:rPr>
+      </w:pPr>
+      <w:r>
+        <w:rPr>
+          <w:rFonts w:eastAsia="Times New Roman" w:cs="Times New Roman" w:ascii="Times New Roman" w:hAnsi="Times New Roman"/>
           <w:sz w:val="24"/>
           <w:szCs w:val="24"/>
         </w:rPr>
@@ -349,107 +387,128 @@
       </w:r>
       <w:r>
         <w:rPr>
-          <w:rFonts w:ascii="Times New Roman" w:eastAsia="Times New Roman" w:hAnsi="Times New Roman" w:cs="Times New Roman"/>
+          <w:rFonts w:eastAsia="Times New Roman" w:cs="Times New Roman" w:ascii="Times New Roman" w:hAnsi="Times New Roman"/>
           <w:sz w:val="24"/>
           <w:szCs w:val="24"/>
         </w:rPr>
         <w:tab/>
       </w:r>
-      <w:proofErr w:type="spellStart"/>
-      <w:r>
-        <w:t>Geonhy</w:t>
-      </w:r>
-      <w:r>
-        <w:t>eong</w:t>
-      </w:r>
-      <w:proofErr w:type="spellEnd"/>
-      <w:r>
-        <w:t xml:space="preserve"> Park: Spread out the enemies so they are not </w:t>
-      </w:r>
-      <w:bookmarkStart w:id="3" w:name="_GoBack"/>
-      <w:bookmarkEnd w:id="3"/>
-      <w:r>
+      <w:r>
+        <w:rPr/>
+        <w:t xml:space="preserve">Geonhyeong Park: Spread out the enemies so they are not </w:t>
+      </w:r>
+      <w:bookmarkStart w:id="4" w:name="_GoBack"/>
+      <w:bookmarkEnd w:id="4"/>
+      <w:r>
+        <w:rPr/>
         <w:t xml:space="preserve">bunched. </w:t>
       </w:r>
     </w:p>
     <w:p>
-      <w:r>
-        <w:rPr>
-          <w:rFonts w:ascii="Times New Roman" w:eastAsia="Times New Roman" w:hAnsi="Times New Roman" w:cs="Times New Roman"/>
-          <w:sz w:val="24"/>
-          <w:szCs w:val="24"/>
-        </w:rPr>
-        <w:t xml:space="preserve">With our project split like this we believe that each member has a fair, equal amount of work, to do on the project. This will allow us to have a </w:t>
-      </w:r>
-      <w:proofErr w:type="spellStart"/>
-      <w:proofErr w:type="gramStart"/>
-      <w:r>
-        <w:rPr>
-          <w:rFonts w:ascii="Times New Roman" w:eastAsia="Times New Roman" w:hAnsi="Times New Roman" w:cs="Times New Roman"/>
-          <w:sz w:val="24"/>
-          <w:szCs w:val="24"/>
-        </w:rPr>
-        <w:t>well balanced</w:t>
-      </w:r>
-      <w:proofErr w:type="spellEnd"/>
-      <w:proofErr w:type="gramEnd"/>
-      <w:r>
-        <w:rPr>
-          <w:rFonts w:ascii="Times New Roman" w:eastAsia="Times New Roman" w:hAnsi="Times New Roman" w:cs="Times New Roman"/>
-          <w:sz w:val="24"/>
-          <w:szCs w:val="24"/>
-        </w:rPr>
-        <w:t xml:space="preserve"> project with research and developmen</w:t>
-      </w:r>
-      <w:r>
-        <w:rPr>
-          <w:rFonts w:ascii="Times New Roman" w:eastAsia="Times New Roman" w:hAnsi="Times New Roman" w:cs="Times New Roman"/>
-          <w:sz w:val="24"/>
-          <w:szCs w:val="24"/>
-        </w:rPr>
-        <w:t xml:space="preserve">t being displayed by all members of our team.  </w:t>
+      <w:pPr>
+        <w:pStyle w:val="Normal"/>
+        <w:rPr/>
+      </w:pPr>
+      <w:r>
+        <w:rPr>
+          <w:rFonts w:eastAsia="Times New Roman" w:cs="Times New Roman" w:ascii="Times New Roman" w:hAnsi="Times New Roman"/>
+          <w:sz w:val="24"/>
+          <w:szCs w:val="24"/>
+        </w:rPr>
+        <w:t xml:space="preserve">With our project split like this we believe that each member has a fair, equal amount of work, to do on the project. This will allow us to have a well balanced project with research and development being displayed by all members of our team.  </w:t>
       </w:r>
     </w:p>
     <w:p>
       <w:pPr>
         <w:pStyle w:val="Heading2"/>
         <w:jc w:val="center"/>
-      </w:pPr>
-      <w:bookmarkStart w:id="4" w:name="_3crfkelhvoi5" w:colFirst="0" w:colLast="0"/>
-      <w:bookmarkEnd w:id="4"/>
-      <w:r>
-        <w:rPr>
-          <w:noProof/>
-        </w:rPr>
-        <w:pict w14:anchorId="66D94016">
-          <v:rect id="_x0000_i1025" alt="" style="width:406.2pt;height:.05pt;mso-width-percent:0;mso-height-percent:0;mso-width-percent:0;mso-height-percent:0" o:hralign="center" o:hrstd="t" o:hr="t" fillcolor="#a0a0a0" stroked="f"/>
-        </w:pict>
+        <w:rPr/>
+      </w:pPr>
+      <w:bookmarkStart w:id="5" w:name="_3crfkelhvoi5"/>
+      <w:bookmarkEnd w:id="5"/>
+      <w:r>
+        <w:rPr/>
+        <mc:AlternateContent>
+          <mc:Choice Requires="wps">
+            <w:drawing>
+              <wp:inline distT="0" distB="0" distL="0" distR="0">
+                <wp:extent cx="5159375" cy="1270"/>
+                <wp:effectExtent l="0" t="0" r="0" b="0"/>
+                <wp:docPr id="2" name=""/>
+                <a:graphic xmlns:a="http://schemas.openxmlformats.org/drawingml/2006/main">
+                  <a:graphicData uri="http://schemas.microsoft.com/office/word/2010/wordprocessingShape">
+                    <wps:wsp>
+                      <wps:cNvSpPr/>
+                      <wps:nvSpPr>
+                        <wps:cNvPr id="1" name="Rectangle 1"/>
+                        <wps:cNvSpPr/>
+                      </wps:nvSpPr>
+                      <wps:spPr>
+                        <a:xfrm>
+                          <a:off x="0" y="0"/>
+                          <a:ext cx="5158800" cy="720"/>
+                        </a:xfrm>
+                        <a:prstGeom prst="rect">
+                          <a:avLst/>
+                        </a:prstGeom>
+                        <a:solidFill>
+                          <a:srgbClr val="a0a0a0"/>
+                        </a:solidFill>
+                        <a:ln>
+                          <a:noFill/>
+                        </a:ln>
+                      </wps:spPr>
+                      <wps:bodyPr/>
+                    </wps:wsp>
+                  </a:graphicData>
+                </a:graphic>
+                <wp14:sizeRelH relativeFrom="page">
+                  <wp14:pctWidth>100000</wp14:pctWidth>
+                </wp14:sizeRelH>
+              </wp:inline>
+            </w:drawing>
+          </mc:Choice>
+          <mc:Fallback>
+            <w:pict>
+              <v:rect id="shape_0" fillcolor="#a0a0a0" stroked="f" style="position:absolute;margin-left:0pt;margin-top:-0.1pt;width:406.15pt;height:0pt;mso-position-horizontal:center;mso-position-vertical:top">
+                <w10:wrap type="none"/>
+                <v:fill o:detectmouseclick="t" type="solid" color2="#5f5f5f"/>
+                <v:stroke color="#3465a4" joinstyle="round" endcap="flat"/>
+              </v:rect>
+            </w:pict>
+          </mc:Fallback>
+        </mc:AlternateContent>
       </w:r>
     </w:p>
     <w:p>
       <w:pPr>
         <w:pStyle w:val="Subtitle"/>
         <w:jc w:val="center"/>
-      </w:pPr>
-      <w:bookmarkStart w:id="5" w:name="_guymf8gkh2zv" w:colFirst="0" w:colLast="0"/>
-      <w:bookmarkEnd w:id="5"/>
-      <w:r>
+        <w:rPr/>
+      </w:pPr>
+      <w:bookmarkStart w:id="6" w:name="_guymf8gkh2zv"/>
+      <w:bookmarkEnd w:id="6"/>
+      <w:r>
+        <w:rPr/>
         <w:t>Links</w:t>
       </w:r>
     </w:p>
     <w:p>
       <w:pPr>
-        <w:spacing w:line="240" w:lineRule="auto"/>
-      </w:pPr>
-      <w:r>
-        <w:rPr>
-          <w:rFonts w:ascii="Times New Roman" w:eastAsia="Times New Roman" w:hAnsi="Times New Roman" w:cs="Times New Roman"/>
+        <w:pStyle w:val="Normal"/>
+        <w:spacing w:lineRule="auto" w:line="240"/>
+        <w:rPr/>
+      </w:pPr>
+      <w:r>
+        <w:rPr>
+          <w:rFonts w:eastAsia="Times New Roman" w:cs="Times New Roman" w:ascii="Times New Roman" w:hAnsi="Times New Roman"/>
           <w:sz w:val="24"/>
           <w:szCs w:val="24"/>
         </w:rPr>
         <w:t>[1]​​</w:t>
       </w:r>
       <w:r>
+        <w:rPr/>
         <w:t xml:space="preserve"> </w:t>
       </w:r>
       <w:r>
@@ -462,40 +521,22 @@
     </w:p>
     <w:p>
       <w:pPr>
-        <w:spacing w:line="240" w:lineRule="auto"/>
-        <w:rPr>
-          <w:rFonts w:ascii="Times New Roman" w:eastAsia="Times New Roman" w:hAnsi="Times New Roman" w:cs="Times New Roman"/>
-          <w:sz w:val="24"/>
-          <w:szCs w:val="24"/>
-        </w:rPr>
-      </w:pPr>
-      <w:r>
-        <w:rPr>
-          <w:rFonts w:ascii="Times New Roman" w:eastAsia="Times New Roman" w:hAnsi="Times New Roman" w:cs="Times New Roman"/>
-          <w:sz w:val="24"/>
-          <w:szCs w:val="24"/>
-        </w:rPr>
-        <w:t>[</w:t>
-      </w:r>
-      <w:r>
-        <w:rPr>
-          <w:rFonts w:ascii="Times New Roman" w:eastAsia="Times New Roman" w:hAnsi="Times New Roman" w:cs="Times New Roman"/>
-          <w:sz w:val="24"/>
-          <w:szCs w:val="24"/>
-        </w:rPr>
-        <w:t>2</w:t>
-      </w:r>
-      <w:r>
-        <w:rPr>
-          <w:rFonts w:ascii="Times New Roman" w:eastAsia="Times New Roman" w:hAnsi="Times New Roman" w:cs="Times New Roman"/>
-          <w:sz w:val="24"/>
-          <w:szCs w:val="24"/>
-        </w:rPr>
-        <w:t>]​​</w:t>
-      </w:r>
-      <w:hyperlink r:id="rId6">
+        <w:pStyle w:val="Normal"/>
+        <w:spacing w:lineRule="auto" w:line="240"/>
+        <w:rPr/>
+      </w:pPr>
+      <w:r>
+        <w:rPr>
+          <w:rFonts w:eastAsia="Times New Roman" w:cs="Times New Roman" w:ascii="Times New Roman" w:hAnsi="Times New Roman"/>
+          <w:sz w:val="24"/>
+          <w:szCs w:val="24"/>
+        </w:rPr>
+        <w:t>[2]​​</w:t>
+      </w:r>
+      <w:hyperlink r:id="rId2">
         <w:r>
           <w:rPr>
+            <w:rStyle w:val="ListLabel1"/>
             <w:color w:val="1155CC"/>
             <w:u w:val="single"/>
           </w:rPr>
@@ -503,122 +544,154 @@
         </w:r>
       </w:hyperlink>
     </w:p>
-    <w:p/>
+    <w:p>
+      <w:pPr>
+        <w:pStyle w:val="Normal"/>
+        <w:rPr/>
+      </w:pPr>
+      <w:r>
+        <w:rPr/>
+      </w:r>
+    </w:p>
     <w:sectPr>
-      <w:headerReference w:type="default" r:id="rId7"/>
-      <w:headerReference w:type="first" r:id="rId8"/>
-      <w:footerReference w:type="first" r:id="rId9"/>
+      <w:headerReference w:type="default" r:id="rId3"/>
+      <w:headerReference w:type="first" r:id="rId4"/>
+      <w:footerReference w:type="default" r:id="rId5"/>
+      <w:footerReference w:type="first" r:id="rId6"/>
+      <w:type w:val="nextPage"/>
       <w:pgSz w:w="12240" w:h="15840"/>
-      <w:pgMar w:top="1440" w:right="1440" w:bottom="1440" w:left="1440" w:header="720" w:footer="720" w:gutter="0"/>
-      <w:pgNumType w:start="1"/>
-      <w:cols w:space="720"/>
+      <w:pgMar w:left="1440" w:right="1440" w:header="720" w:top="1440" w:footer="720" w:bottom="1440" w:gutter="0"/>
+      <w:pgNumType w:start="1" w:fmt="decimal"/>
+      <w:formProt w:val="false"/>
       <w:titlePg/>
+      <w:textDirection w:val="lrTb"/>
+      <w:docGrid w:type="default" w:linePitch="100" w:charSpace="4096"/>
     </w:sectPr>
   </w:body>
 </w:document>
 </file>
 
-<file path=word/endnotes.xml><?xml version="1.0" encoding="utf-8"?>
-<w:endnotes xmlns:wpc="http://schemas.microsoft.com/office/word/2010/wordprocessingCanvas" xmlns:cx="http://schemas.microsoft.com/office/drawing/2014/chartex" xmlns:cx1="http://schemas.microsoft.com/office/drawing/2015/9/8/chartex" xmlns:cx2="http://schemas.microsoft.com/office/drawing/2015/10/21/chartex" xmlns:cx3="http://schemas.microsoft.com/office/drawing/2016/5/9/chartex" xmlns:cx4="http://schemas.microsoft.com/office/drawing/2016/5/10/chartex" xmlns:cx5="http://schemas.microsoft.com/office/drawing/2016/5/11/chartex" xmlns:cx6="http://schemas.microsoft.com/office/drawing/2016/5/12/chartex" xmlns:cx7="http://schemas.microsoft.com/office/drawing/2016/5/13/chartex" xmlns:cx8="http://schemas.microsoft.com/office/drawing/2016/5/14/chartex" xmlns:mc="http://schemas.openxmlformats.org/markup-compatibility/2006" xmlns:aink="http://schemas.microsoft.com/office/drawing/2016/ink" xmlns:am3d="http://schemas.microsoft.com/office/drawing/2017/model3d" xmlns:o="urn:schemas-microsoft-com:office:office" xmlns:r="http://schemas.openxmlformats.org/officeDocument/2006/relationships" xmlns:m="http://schemas.openxmlformats.org/officeDocument/2006/math" xmlns:v="urn:schemas-microsoft-com:vml" xmlns:wp14="http://schemas.microsoft.com/office/word/2010/wordprocessingDrawing" xmlns:wp="http://schemas.openxmlformats.org/drawingml/2006/wordprocessingDrawing" xmlns:w10="urn:schemas-microsoft-com:office:word" xmlns:w="http://schemas.openxmlformats.org/wordprocessingml/2006/main" xmlns:w14="http://schemas.microsoft.com/office/word/2010/wordml" xmlns:w15="http://schemas.microsoft.com/office/word/2012/wordml" xmlns:w16cid="http://schemas.microsoft.com/office/word/2016/wordml/cid" xmlns:w16se="http://schemas.microsoft.com/office/word/2015/wordml/symex" xmlns:wpg="http://schemas.microsoft.com/office/word/2010/wordprocessingGroup" xmlns:wpi="http://schemas.microsoft.com/office/word/2010/wordprocessingInk" xmlns:wne="http://schemas.microsoft.com/office/word/2006/wordml" xmlns:wps="http://schemas.microsoft.com/office/word/2010/wordprocessingShape" mc:Ignorable="w14 w15 w16se w16cid wp14">
-  <w:endnote w:type="separator" w:id="-1">
-    <w:p>
-      <w:pPr>
-        <w:spacing w:line="240" w:lineRule="auto"/>
-      </w:pPr>
-      <w:r>
-        <w:separator/>
-      </w:r>
-    </w:p>
-  </w:endnote>
-  <w:endnote w:type="continuationSeparator" w:id="0">
-    <w:p>
-      <w:pPr>
-        <w:spacing w:line="240" w:lineRule="auto"/>
-      </w:pPr>
-      <w:r>
-        <w:continuationSeparator/>
-      </w:r>
-    </w:p>
-  </w:endnote>
-</w:endnotes>
-</file>
-
 <file path=word/footer1.xml><?xml version="1.0" encoding="utf-8"?>
-<w:ftr xmlns:wpc="http://schemas.microsoft.com/office/word/2010/wordprocessingCanvas" xmlns:cx="http://schemas.microsoft.com/office/drawing/2014/chartex" xmlns:cx1="http://schemas.microsoft.com/office/drawing/2015/9/8/chartex" xmlns:cx2="http://schemas.microsoft.com/office/drawing/2015/10/21/chartex" xmlns:cx3="http://schemas.microsoft.com/office/drawing/2016/5/9/chartex" xmlns:cx4="http://schemas.microsoft.com/office/drawing/2016/5/10/chartex" xmlns:cx5="http://schemas.microsoft.com/office/drawing/2016/5/11/chartex" xmlns:cx6="http://schemas.microsoft.com/office/drawing/2016/5/12/chartex" xmlns:cx7="http://schemas.microsoft.com/office/drawing/2016/5/13/chartex" xmlns:cx8="http://schemas.microsoft.com/office/drawing/2016/5/14/chartex" xmlns:mc="http://schemas.openxmlformats.org/markup-compatibility/2006" xmlns:aink="http://schemas.microsoft.com/office/drawing/2016/ink" xmlns:am3d="http://schemas.microsoft.com/office/drawing/2017/model3d" xmlns:o="urn:schemas-microsoft-com:office:office" xmlns:r="http://schemas.openxmlformats.org/officeDocument/2006/relationships" xmlns:m="http://schemas.openxmlformats.org/officeDocument/2006/math" xmlns:v="urn:schemas-microsoft-com:vml" xmlns:wp14="http://schemas.microsoft.com/office/word/2010/wordprocessingDrawing" xmlns:wp="http://schemas.openxmlformats.org/drawingml/2006/wordprocessingDrawing" xmlns:w10="urn:schemas-microsoft-com:office:word" xmlns:w="http://schemas.openxmlformats.org/wordprocessingml/2006/main" xmlns:w14="http://schemas.microsoft.com/office/word/2010/wordml" xmlns:w15="http://schemas.microsoft.com/office/word/2012/wordml" xmlns:w16cid="http://schemas.microsoft.com/office/word/2016/wordml/cid" xmlns:w16se="http://schemas.microsoft.com/office/word/2015/wordml/symex" xmlns:wpg="http://schemas.microsoft.com/office/word/2010/wordprocessingGroup" xmlns:wpi="http://schemas.microsoft.com/office/word/2010/wordprocessingInk" xmlns:wne="http://schemas.microsoft.com/office/word/2006/wordml" xmlns:wps="http://schemas.microsoft.com/office/word/2010/wordprocessingShape" mc:Ignorable="w14 w15 w16se w16cid wp14">
-  <w:p/>
+<w:ftr xmlns:o="urn:schemas-microsoft-com:office:office" xmlns:r="http://schemas.openxmlformats.org/officeDocument/2006/relationships" xmlns:v="urn:schemas-microsoft-com:vml" xmlns:w="http://schemas.openxmlformats.org/wordprocessingml/2006/main" xmlns:w10="urn:schemas-microsoft-com:office:word" xmlns:wp="http://schemas.openxmlformats.org/drawingml/2006/wordprocessingDrawing" xmlns:wps="http://schemas.microsoft.com/office/word/2010/wordprocessingShape" xmlns:wpg="http://schemas.microsoft.com/office/word/2010/wordprocessingGroup" xmlns:mc="http://schemas.openxmlformats.org/markup-compatibility/2006" xmlns:wp14="http://schemas.microsoft.com/office/word/2010/wordprocessingDrawing" xmlns:w14="http://schemas.microsoft.com/office/word/2010/wordml" mc:Ignorable="w14 wp14">
+  <w:p>
+    <w:pPr>
+      <w:pStyle w:val="Footer"/>
+      <w:rPr/>
+    </w:pPr>
+    <w:r>
+      <w:rPr/>
+    </w:r>
+  </w:p>
 </w:ftr>
 </file>
 
-<file path=word/footnotes.xml><?xml version="1.0" encoding="utf-8"?>
-<w:footnotes xmlns:wpc="http://schemas.microsoft.com/office/word/2010/wordprocessingCanvas" xmlns:cx="http://schemas.microsoft.com/office/drawing/2014/chartex" xmlns:cx1="http://schemas.microsoft.com/office/drawing/2015/9/8/chartex" xmlns:cx2="http://schemas.microsoft.com/office/drawing/2015/10/21/chartex" xmlns:cx3="http://schemas.microsoft.com/office/drawing/2016/5/9/chartex" xmlns:cx4="http://schemas.microsoft.com/office/drawing/2016/5/10/chartex" xmlns:cx5="http://schemas.microsoft.com/office/drawing/2016/5/11/chartex" xmlns:cx6="http://schemas.microsoft.com/office/drawing/2016/5/12/chartex" xmlns:cx7="http://schemas.microsoft.com/office/drawing/2016/5/13/chartex" xmlns:cx8="http://schemas.microsoft.com/office/drawing/2016/5/14/chartex" xmlns:mc="http://schemas.openxmlformats.org/markup-compatibility/2006" xmlns:aink="http://schemas.microsoft.com/office/drawing/2016/ink" xmlns:am3d="http://schemas.microsoft.com/office/drawing/2017/model3d" xmlns:o="urn:schemas-microsoft-com:office:office" xmlns:r="http://schemas.openxmlformats.org/officeDocument/2006/relationships" xmlns:m="http://schemas.openxmlformats.org/officeDocument/2006/math" xmlns:v="urn:schemas-microsoft-com:vml" xmlns:wp14="http://schemas.microsoft.com/office/word/2010/wordprocessingDrawing" xmlns:wp="http://schemas.openxmlformats.org/drawingml/2006/wordprocessingDrawing" xmlns:w10="urn:schemas-microsoft-com:office:word" xmlns:w="http://schemas.openxmlformats.org/wordprocessingml/2006/main" xmlns:w14="http://schemas.microsoft.com/office/word/2010/wordml" xmlns:w15="http://schemas.microsoft.com/office/word/2012/wordml" xmlns:w16cid="http://schemas.microsoft.com/office/word/2016/wordml/cid" xmlns:w16se="http://schemas.microsoft.com/office/word/2015/wordml/symex" xmlns:wpg="http://schemas.microsoft.com/office/word/2010/wordprocessingGroup" xmlns:wpi="http://schemas.microsoft.com/office/word/2010/wordprocessingInk" xmlns:wne="http://schemas.microsoft.com/office/word/2006/wordml" xmlns:wps="http://schemas.microsoft.com/office/word/2010/wordprocessingShape" mc:Ignorable="w14 w15 w16se w16cid wp14">
-  <w:footnote w:type="separator" w:id="-1">
-    <w:p>
-      <w:pPr>
-        <w:spacing w:line="240" w:lineRule="auto"/>
-      </w:pPr>
-      <w:r>
-        <w:separator/>
-      </w:r>
-    </w:p>
-  </w:footnote>
-  <w:footnote w:type="continuationSeparator" w:id="0">
-    <w:p>
-      <w:pPr>
-        <w:spacing w:line="240" w:lineRule="auto"/>
-      </w:pPr>
-      <w:r>
-        <w:continuationSeparator/>
-      </w:r>
-    </w:p>
-  </w:footnote>
-</w:footnotes>
+<file path=word/footer2.xml><?xml version="1.0" encoding="utf-8"?>
+<w:ftr xmlns:o="urn:schemas-microsoft-com:office:office" xmlns:r="http://schemas.openxmlformats.org/officeDocument/2006/relationships" xmlns:v="urn:schemas-microsoft-com:vml" xmlns:w="http://schemas.openxmlformats.org/wordprocessingml/2006/main" xmlns:w10="urn:schemas-microsoft-com:office:word" xmlns:wp="http://schemas.openxmlformats.org/drawingml/2006/wordprocessingDrawing" xmlns:wps="http://schemas.microsoft.com/office/word/2010/wordprocessingShape" xmlns:wpg="http://schemas.microsoft.com/office/word/2010/wordprocessingGroup" xmlns:mc="http://schemas.openxmlformats.org/markup-compatibility/2006" xmlns:wp14="http://schemas.microsoft.com/office/word/2010/wordprocessingDrawing" xmlns:w14="http://schemas.microsoft.com/office/word/2010/wordml" mc:Ignorable="w14 wp14">
+  <w:p>
+    <w:pPr>
+      <w:pStyle w:val="Normal"/>
+      <w:rPr/>
+    </w:pPr>
+    <w:r>
+      <w:rPr/>
+    </w:r>
+  </w:p>
+</w:ftr>
 </file>
 
 <file path=word/header1.xml><?xml version="1.0" encoding="utf-8"?>
-<w:hdr xmlns:wpc="http://schemas.microsoft.com/office/word/2010/wordprocessingCanvas" xmlns:cx="http://schemas.microsoft.com/office/drawing/2014/chartex" xmlns:cx1="http://schemas.microsoft.com/office/drawing/2015/9/8/chartex" xmlns:cx2="http://schemas.microsoft.com/office/drawing/2015/10/21/chartex" xmlns:cx3="http://schemas.microsoft.com/office/drawing/2016/5/9/chartex" xmlns:cx4="http://schemas.microsoft.com/office/drawing/2016/5/10/chartex" xmlns:cx5="http://schemas.microsoft.com/office/drawing/2016/5/11/chartex" xmlns:cx6="http://schemas.microsoft.com/office/drawing/2016/5/12/chartex" xmlns:cx7="http://schemas.microsoft.com/office/drawing/2016/5/13/chartex" xmlns:cx8="http://schemas.microsoft.com/office/drawing/2016/5/14/chartex" xmlns:mc="http://schemas.openxmlformats.org/markup-compatibility/2006" xmlns:aink="http://schemas.microsoft.com/office/drawing/2016/ink" xmlns:am3d="http://schemas.microsoft.com/office/drawing/2017/model3d" xmlns:o="urn:schemas-microsoft-com:office:office" xmlns:r="http://schemas.openxmlformats.org/officeDocument/2006/relationships" xmlns:m="http://schemas.openxmlformats.org/officeDocument/2006/math" xmlns:v="urn:schemas-microsoft-com:vml" xmlns:wp14="http://schemas.microsoft.com/office/word/2010/wordprocessingDrawing" xmlns:wp="http://schemas.openxmlformats.org/drawingml/2006/wordprocessingDrawing" xmlns:w10="urn:schemas-microsoft-com:office:word" xmlns:w="http://schemas.openxmlformats.org/wordprocessingml/2006/main" xmlns:w14="http://schemas.microsoft.com/office/word/2010/wordml" xmlns:w15="http://schemas.microsoft.com/office/word/2012/wordml" xmlns:w16cid="http://schemas.microsoft.com/office/word/2016/wordml/cid" xmlns:w16se="http://schemas.microsoft.com/office/word/2015/wordml/symex" xmlns:wpg="http://schemas.microsoft.com/office/word/2010/wordprocessingGroup" xmlns:wpi="http://schemas.microsoft.com/office/word/2010/wordprocessingInk" xmlns:wne="http://schemas.microsoft.com/office/word/2006/wordml" xmlns:wps="http://schemas.microsoft.com/office/word/2010/wordprocessingShape" mc:Ignorable="w14 w15 w16se w16cid wp14">
+<w:hdr xmlns:o="urn:schemas-microsoft-com:office:office" xmlns:r="http://schemas.openxmlformats.org/officeDocument/2006/relationships" xmlns:v="urn:schemas-microsoft-com:vml" xmlns:w="http://schemas.openxmlformats.org/wordprocessingml/2006/main" xmlns:w10="urn:schemas-microsoft-com:office:word" xmlns:wp="http://schemas.openxmlformats.org/drawingml/2006/wordprocessingDrawing" xmlns:wps="http://schemas.microsoft.com/office/word/2010/wordprocessingShape" xmlns:wpg="http://schemas.microsoft.com/office/word/2010/wordprocessingGroup" xmlns:mc="http://schemas.openxmlformats.org/markup-compatibility/2006" xmlns:wp14="http://schemas.microsoft.com/office/word/2010/wordprocessingDrawing" xmlns:w14="http://schemas.microsoft.com/office/word/2010/wordml" mc:Ignorable="w14 wp14">
   <w:p>
+    <w:pPr>
+      <w:pStyle w:val="Normal"/>
+      <w:rPr/>
+    </w:pPr>
     <w:r>
+      <w:rPr/>
       <w:t>Anna Nicole Tupas</w:t>
     </w:r>
   </w:p>
   <w:p>
+    <w:pPr>
+      <w:pStyle w:val="Normal"/>
+      <w:rPr/>
+    </w:pPr>
     <w:r>
+      <w:rPr/>
       <w:t>Alfonso Figueroa</w:t>
     </w:r>
   </w:p>
   <w:p>
+    <w:pPr>
+      <w:pStyle w:val="Normal"/>
+      <w:rPr/>
+    </w:pPr>
     <w:r>
+      <w:rPr/>
       <w:t>Geonhyeong Park</w:t>
     </w:r>
   </w:p>
-  <w:p/>
+  <w:p>
+    <w:pPr>
+      <w:pStyle w:val="Normal"/>
+      <w:rPr/>
+    </w:pPr>
+    <w:r>
+      <w:rPr/>
+    </w:r>
+  </w:p>
 </w:hdr>
 </file>
 
 <file path=word/header2.xml><?xml version="1.0" encoding="utf-8"?>
-<w:hdr xmlns:wpc="http://schemas.microsoft.com/office/word/2010/wordprocessingCanvas" xmlns:cx="http://schemas.microsoft.com/office/drawing/2014/chartex" xmlns:cx1="http://schemas.microsoft.com/office/drawing/2015/9/8/chartex" xmlns:cx2="http://schemas.microsoft.com/office/drawing/2015/10/21/chartex" xmlns:cx3="http://schemas.microsoft.com/office/drawing/2016/5/9/chartex" xmlns:cx4="http://schemas.microsoft.com/office/drawing/2016/5/10/chartex" xmlns:cx5="http://schemas.microsoft.com/office/drawing/2016/5/11/chartex" xmlns:cx6="http://schemas.microsoft.com/office/drawing/2016/5/12/chartex" xmlns:cx7="http://schemas.microsoft.com/office/drawing/2016/5/13/chartex" xmlns:cx8="http://schemas.microsoft.com/office/drawing/2016/5/14/chartex" xmlns:mc="http://schemas.openxmlformats.org/markup-compatibility/2006" xmlns:aink="http://schemas.microsoft.com/office/drawing/2016/ink" xmlns:am3d="http://schemas.microsoft.com/office/drawing/2017/model3d" xmlns:o="urn:schemas-microsoft-com:office:office" xmlns:r="http://schemas.openxmlformats.org/officeDocument/2006/relationships" xmlns:m="http://schemas.openxmlformats.org/officeDocument/2006/math" xmlns:v="urn:schemas-microsoft-com:vml" xmlns:wp14="http://schemas.microsoft.com/office/word/2010/wordprocessingDrawing" xmlns:wp="http://schemas.openxmlformats.org/drawingml/2006/wordprocessingDrawing" xmlns:w10="urn:schemas-microsoft-com:office:word" xmlns:w="http://schemas.openxmlformats.org/wordprocessingml/2006/main" xmlns:w14="http://schemas.microsoft.com/office/word/2010/wordml" xmlns:w15="http://schemas.microsoft.com/office/word/2012/wordml" xmlns:w16cid="http://schemas.microsoft.com/office/word/2016/wordml/cid" xmlns:w16se="http://schemas.microsoft.com/office/word/2015/wordml/symex" xmlns:wpg="http://schemas.microsoft.com/office/word/2010/wordprocessingGroup" xmlns:wpi="http://schemas.microsoft.com/office/word/2010/wordprocessingInk" xmlns:wne="http://schemas.microsoft.com/office/word/2006/wordml" xmlns:wps="http://schemas.microsoft.com/office/word/2010/wordprocessingShape" mc:Ignorable="w14 w15 w16se w16cid wp14">
+<w:hdr xmlns:o="urn:schemas-microsoft-com:office:office" xmlns:r="http://schemas.openxmlformats.org/officeDocument/2006/relationships" xmlns:v="urn:schemas-microsoft-com:vml" xmlns:w="http://schemas.openxmlformats.org/wordprocessingml/2006/main" xmlns:w10="urn:schemas-microsoft-com:office:word" xmlns:wp="http://schemas.openxmlformats.org/drawingml/2006/wordprocessingDrawing" xmlns:wps="http://schemas.microsoft.com/office/word/2010/wordprocessingShape" xmlns:wpg="http://schemas.microsoft.com/office/word/2010/wordprocessingGroup" xmlns:mc="http://schemas.openxmlformats.org/markup-compatibility/2006" xmlns:wp14="http://schemas.microsoft.com/office/word/2010/wordprocessingDrawing" xmlns:w14="http://schemas.microsoft.com/office/word/2010/wordml" mc:Ignorable="w14 wp14">
   <w:p>
+    <w:pPr>
+      <w:pStyle w:val="Normal"/>
+      <w:rPr/>
+    </w:pPr>
     <w:r>
+      <w:rPr/>
       <w:t>Anna Nicole Tupas</w:t>
     </w:r>
   </w:p>
   <w:p>
+    <w:pPr>
+      <w:pStyle w:val="Normal"/>
+      <w:rPr/>
+    </w:pPr>
     <w:r>
+      <w:rPr/>
       <w:t>Alfonso Figueroa</w:t>
     </w:r>
   </w:p>
   <w:p>
+    <w:pPr>
+      <w:pStyle w:val="Normal"/>
+      <w:rPr/>
+    </w:pPr>
     <w:r>
+      <w:rPr/>
       <w:t>Geonhyeong Park</w:t>
     </w:r>
   </w:p>
   <w:p>
+    <w:pPr>
+      <w:pStyle w:val="Normal"/>
+      <w:rPr/>
+    </w:pPr>
     <w:r>
+      <w:rPr/>
       <w:t>CPSC 254</w:t>
     </w:r>
   </w:p>
   <w:p>
+    <w:pPr>
+      <w:pStyle w:val="Normal"/>
+      <w:rPr/>
+    </w:pPr>
     <w:r>
+      <w:rPr/>
       <w:t>T-Th 8:00pm</w:t>
     </w:r>
   </w:p>
@@ -626,33 +699,31 @@
 </file>
 
 <file path=word/styles.xml><?xml version="1.0" encoding="utf-8"?>
-<w:styles xmlns:mc="http://schemas.openxmlformats.org/markup-compatibility/2006" xmlns:r="http://schemas.openxmlformats.org/officeDocument/2006/relationships" xmlns:w="http://schemas.openxmlformats.org/wordprocessingml/2006/main" xmlns:w14="http://schemas.microsoft.com/office/word/2010/wordml" xmlns:w15="http://schemas.microsoft.com/office/word/2012/wordml" xmlns:w16cid="http://schemas.microsoft.com/office/word/2016/wordml/cid" xmlns:w16se="http://schemas.microsoft.com/office/word/2015/wordml/symex" mc:Ignorable="w14 w15 w16se w16cid">
+<w:styles xmlns:w="http://schemas.openxmlformats.org/wordprocessingml/2006/main" xmlns:w14="http://schemas.microsoft.com/office/word/2010/wordml" xmlns:mc="http://schemas.openxmlformats.org/markup-compatibility/2006" mc:Ignorable="w14">
   <w:docDefaults>
     <w:rPrDefault>
       <w:rPr>
-        <w:rFonts w:ascii="Arial" w:eastAsia="Arial" w:hAnsi="Arial" w:cs="Arial"/>
+        <w:rFonts w:ascii="Arial" w:hAnsi="Arial" w:eastAsia="Arial" w:cs="Arial"/>
         <w:sz w:val="22"/>
         <w:szCs w:val="22"/>
         <w:lang w:val="en" w:eastAsia="en-US" w:bidi="ar-SA"/>
       </w:rPr>
     </w:rPrDefault>
     <w:pPrDefault>
-      <w:pPr>
-        <w:spacing w:line="276" w:lineRule="auto"/>
-      </w:pPr>
+      <w:pPr/>
     </w:pPrDefault>
   </w:docDefaults>
   <w:latentStyles w:defLockedState="0" w:defUIPriority="99" w:defSemiHidden="0" w:defUnhideWhenUsed="0" w:defQFormat="0" w:count="375">
     <w:lsdException w:name="Normal" w:uiPriority="0" w:qFormat="1"/>
     <w:lsdException w:name="heading 1" w:uiPriority="9" w:qFormat="1"/>
-    <w:lsdException w:name="heading 2" w:semiHidden="1" w:uiPriority="9" w:unhideWhenUsed="1" w:qFormat="1"/>
-    <w:lsdException w:name="heading 3" w:semiHidden="1" w:uiPriority="9" w:unhideWhenUsed="1" w:qFormat="1"/>
-    <w:lsdException w:name="heading 4" w:semiHidden="1" w:uiPriority="9" w:unhideWhenUsed="1" w:qFormat="1"/>
-    <w:lsdException w:name="heading 5" w:semiHidden="1" w:uiPriority="9" w:unhideWhenUsed="1" w:qFormat="1"/>
-    <w:lsdException w:name="heading 6" w:semiHidden="1" w:uiPriority="9" w:unhideWhenUsed="1" w:qFormat="1"/>
-    <w:lsdException w:name="heading 7" w:semiHidden="1" w:uiPriority="9" w:unhideWhenUsed="1" w:qFormat="1"/>
-    <w:lsdException w:name="heading 8" w:semiHidden="1" w:uiPriority="9" w:unhideWhenUsed="1" w:qFormat="1"/>
-    <w:lsdException w:name="heading 9" w:semiHidden="1" w:uiPriority="9" w:unhideWhenUsed="1" w:qFormat="1"/>
+    <w:lsdException w:name="heading 2" w:uiPriority="9" w:semiHidden="1" w:unhideWhenUsed="1" w:qFormat="1"/>
+    <w:lsdException w:name="heading 3" w:uiPriority="9" w:semiHidden="1" w:unhideWhenUsed="1" w:qFormat="1"/>
+    <w:lsdException w:name="heading 4" w:uiPriority="9" w:semiHidden="1" w:unhideWhenUsed="1" w:qFormat="1"/>
+    <w:lsdException w:name="heading 5" w:uiPriority="9" w:semiHidden="1" w:unhideWhenUsed="1" w:qFormat="1"/>
+    <w:lsdException w:name="heading 6" w:uiPriority="9" w:semiHidden="1" w:unhideWhenUsed="1" w:qFormat="1"/>
+    <w:lsdException w:name="heading 7" w:uiPriority="9" w:semiHidden="1" w:unhideWhenUsed="1" w:qFormat="1"/>
+    <w:lsdException w:name="heading 8" w:uiPriority="9" w:semiHidden="1" w:unhideWhenUsed="1" w:qFormat="1"/>
+    <w:lsdException w:name="heading 9" w:uiPriority="9" w:semiHidden="1" w:unhideWhenUsed="1" w:qFormat="1"/>
     <w:lsdException w:name="index 1" w:semiHidden="1" w:unhideWhenUsed="1"/>
     <w:lsdException w:name="index 2" w:semiHidden="1" w:unhideWhenUsed="1"/>
     <w:lsdException w:name="index 3" w:semiHidden="1" w:unhideWhenUsed="1"/>
@@ -662,22 +733,22 @@
     <w:lsdException w:name="index 7" w:semiHidden="1" w:unhideWhenUsed="1"/>
     <w:lsdException w:name="index 8" w:semiHidden="1" w:unhideWhenUsed="1"/>
     <w:lsdException w:name="index 9" w:semiHidden="1" w:unhideWhenUsed="1"/>
-    <w:lsdException w:name="toc 1" w:semiHidden="1" w:uiPriority="39" w:unhideWhenUsed="1"/>
-    <w:lsdException w:name="toc 2" w:semiHidden="1" w:uiPriority="39" w:unhideWhenUsed="1"/>
-    <w:lsdException w:name="toc 3" w:semiHidden="1" w:uiPriority="39" w:unhideWhenUsed="1"/>
-    <w:lsdException w:name="toc 4" w:semiHidden="1" w:uiPriority="39" w:unhideWhenUsed="1"/>
-    <w:lsdException w:name="toc 5" w:semiHidden="1" w:uiPriority="39" w:unhideWhenUsed="1"/>
-    <w:lsdException w:name="toc 6" w:semiHidden="1" w:uiPriority="39" w:unhideWhenUsed="1"/>
-    <w:lsdException w:name="toc 7" w:semiHidden="1" w:uiPriority="39" w:unhideWhenUsed="1"/>
-    <w:lsdException w:name="toc 8" w:semiHidden="1" w:uiPriority="39" w:unhideWhenUsed="1"/>
-    <w:lsdException w:name="toc 9" w:semiHidden="1" w:uiPriority="39" w:unhideWhenUsed="1"/>
+    <w:lsdException w:name="toc 1" w:uiPriority="39" w:semiHidden="1" w:unhideWhenUsed="1"/>
+    <w:lsdException w:name="toc 2" w:uiPriority="39" w:semiHidden="1" w:unhideWhenUsed="1"/>
+    <w:lsdException w:name="toc 3" w:uiPriority="39" w:semiHidden="1" w:unhideWhenUsed="1"/>
+    <w:lsdException w:name="toc 4" w:uiPriority="39" w:semiHidden="1" w:unhideWhenUsed="1"/>
+    <w:lsdException w:name="toc 5" w:uiPriority="39" w:semiHidden="1" w:unhideWhenUsed="1"/>
+    <w:lsdException w:name="toc 6" w:uiPriority="39" w:semiHidden="1" w:unhideWhenUsed="1"/>
+    <w:lsdException w:name="toc 7" w:uiPriority="39" w:semiHidden="1" w:unhideWhenUsed="1"/>
+    <w:lsdException w:name="toc 8" w:uiPriority="39" w:semiHidden="1" w:unhideWhenUsed="1"/>
+    <w:lsdException w:name="toc 9" w:uiPriority="39" w:semiHidden="1" w:unhideWhenUsed="1"/>
     <w:lsdException w:name="Normal Indent" w:semiHidden="1" w:unhideWhenUsed="1"/>
     <w:lsdException w:name="footnote text" w:semiHidden="1" w:unhideWhenUsed="1"/>
     <w:lsdException w:name="annotation text" w:semiHidden="1" w:unhideWhenUsed="1"/>
     <w:lsdException w:name="header" w:semiHidden="1" w:unhideWhenUsed="1"/>
     <w:lsdException w:name="footer" w:semiHidden="1" w:unhideWhenUsed="1"/>
     <w:lsdException w:name="index heading" w:semiHidden="1" w:unhideWhenUsed="1"/>
-    <w:lsdException w:name="caption" w:semiHidden="1" w:uiPriority="35" w:unhideWhenUsed="1" w:qFormat="1"/>
+    <w:lsdException w:name="caption" w:uiPriority="35" w:semiHidden="1" w:unhideWhenUsed="1" w:qFormat="1"/>
     <w:lsdException w:name="table of figures" w:semiHidden="1" w:unhideWhenUsed="1"/>
     <w:lsdException w:name="envelope address" w:semiHidden="1" w:unhideWhenUsed="1"/>
     <w:lsdException w:name="envelope return" w:semiHidden="1" w:unhideWhenUsed="1"/>
@@ -708,7 +779,7 @@
     <w:lsdException w:name="Title" w:uiPriority="10" w:qFormat="1"/>
     <w:lsdException w:name="Closing" w:semiHidden="1" w:unhideWhenUsed="1"/>
     <w:lsdException w:name="Signature" w:semiHidden="1" w:unhideWhenUsed="1"/>
-    <w:lsdException w:name="Default Paragraph Font" w:semiHidden="1" w:uiPriority="1" w:unhideWhenUsed="1"/>
+    <w:lsdException w:name="Default Paragraph Font" w:uiPriority="1" w:semiHidden="1" w:unhideWhenUsed="1"/>
     <w:lsdException w:name="Body Text" w:semiHidden="1" w:unhideWhenUsed="1"/>
     <w:lsdException w:name="Body Text Indent" w:semiHidden="1" w:unhideWhenUsed="1"/>
     <w:lsdException w:name="List Continue" w:semiHidden="1" w:unhideWhenUsed="1"/>
@@ -908,8 +979,8 @@
     <w:lsdException w:name="Subtle Reference" w:uiPriority="31" w:qFormat="1"/>
     <w:lsdException w:name="Intense Reference" w:uiPriority="32" w:qFormat="1"/>
     <w:lsdException w:name="Book Title" w:uiPriority="33" w:qFormat="1"/>
-    <w:lsdException w:name="Bibliography" w:semiHidden="1" w:uiPriority="37" w:unhideWhenUsed="1"/>
-    <w:lsdException w:name="TOC Heading" w:semiHidden="1" w:uiPriority="39" w:unhideWhenUsed="1" w:qFormat="1"/>
+    <w:lsdException w:name="Bibliography" w:uiPriority="37" w:semiHidden="1" w:unhideWhenUsed="1"/>
+    <w:lsdException w:name="TOC Heading" w:uiPriority="39" w:semiHidden="1" w:unhideWhenUsed="1" w:qFormat="1"/>
     <w:lsdException w:name="Plain Table 1" w:uiPriority="41"/>
     <w:lsdException w:name="Plain Table 2" w:uiPriority="42"/>
     <w:lsdException w:name="Plain Table 3" w:uiPriority="43"/>
@@ -1019,18 +1090,32 @@
     <w:lsdException w:name="Hashtag" w:semiHidden="1" w:unhideWhenUsed="1"/>
     <w:lsdException w:name="Unresolved Mention" w:semiHidden="1" w:unhideWhenUsed="1"/>
   </w:latentStyles>
-  <w:style w:type="paragraph" w:default="1" w:styleId="Normal">
+  <w:style w:type="paragraph" w:styleId="Normal" w:default="1">
     <w:name w:val="Normal"/>
     <w:qFormat/>
+    <w:pPr>
+      <w:widowControl/>
+      <w:bidi w:val="0"/>
+      <w:spacing w:lineRule="auto" w:line="276"/>
+      <w:jc w:val="left"/>
+    </w:pPr>
+    <w:rPr>
+      <w:rFonts w:ascii="Arial" w:hAnsi="Arial" w:eastAsia="Arial" w:cs="Arial"/>
+      <w:color w:val="auto"/>
+      <w:kern w:val="0"/>
+      <w:sz w:val="22"/>
+      <w:szCs w:val="22"/>
+      <w:lang w:val="en" w:eastAsia="en-US" w:bidi="ar-SA"/>
+    </w:rPr>
   </w:style>
   <w:style w:type="paragraph" w:styleId="Heading1">
-    <w:name w:val="heading 1"/>
+    <w:name w:val="Heading 1"/>
     <w:basedOn w:val="Normal"/>
     <w:next w:val="Normal"/>
     <w:uiPriority w:val="9"/>
     <w:qFormat/>
     <w:pPr>
-      <w:keepNext/>
+      <w:keepNext w:val="true"/>
       <w:keepLines/>
       <w:spacing w:before="400" w:after="120"/>
       <w:outlineLvl w:val="0"/>
@@ -1041,14 +1126,14 @@
     </w:rPr>
   </w:style>
   <w:style w:type="paragraph" w:styleId="Heading2">
-    <w:name w:val="heading 2"/>
+    <w:name w:val="Heading 2"/>
     <w:basedOn w:val="Normal"/>
     <w:next w:val="Normal"/>
     <w:uiPriority w:val="9"/>
     <w:unhideWhenUsed/>
     <w:qFormat/>
     <w:pPr>
-      <w:keepNext/>
+      <w:keepNext w:val="true"/>
       <w:keepLines/>
       <w:spacing w:before="360" w:after="120"/>
       <w:outlineLvl w:val="1"/>
@@ -1059,7 +1144,7 @@
     </w:rPr>
   </w:style>
   <w:style w:type="paragraph" w:styleId="Heading3">
-    <w:name w:val="heading 3"/>
+    <w:name w:val="Heading 3"/>
     <w:basedOn w:val="Normal"/>
     <w:next w:val="Normal"/>
     <w:uiPriority w:val="9"/>
@@ -1067,7 +1152,7 @@
     <w:unhideWhenUsed/>
     <w:qFormat/>
     <w:pPr>
-      <w:keepNext/>
+      <w:keepNext w:val="true"/>
       <w:keepLines/>
       <w:spacing w:before="320" w:after="80"/>
       <w:outlineLvl w:val="2"/>
@@ -1079,7 +1164,7 @@
     </w:rPr>
   </w:style>
   <w:style w:type="paragraph" w:styleId="Heading4">
-    <w:name w:val="heading 4"/>
+    <w:name w:val="Heading 4"/>
     <w:basedOn w:val="Normal"/>
     <w:next w:val="Normal"/>
     <w:uiPriority w:val="9"/>
@@ -1087,7 +1172,7 @@
     <w:unhideWhenUsed/>
     <w:qFormat/>
     <w:pPr>
-      <w:keepNext/>
+      <w:keepNext w:val="true"/>
       <w:keepLines/>
       <w:spacing w:before="280" w:after="80"/>
       <w:outlineLvl w:val="3"/>
@@ -1099,7 +1184,7 @@
     </w:rPr>
   </w:style>
   <w:style w:type="paragraph" w:styleId="Heading5">
-    <w:name w:val="heading 5"/>
+    <w:name w:val="Heading 5"/>
     <w:basedOn w:val="Normal"/>
     <w:next w:val="Normal"/>
     <w:uiPriority w:val="9"/>
@@ -1107,7 +1192,7 @@
     <w:unhideWhenUsed/>
     <w:qFormat/>
     <w:pPr>
-      <w:keepNext/>
+      <w:keepNext w:val="true"/>
       <w:keepLines/>
       <w:spacing w:before="240" w:after="80"/>
       <w:outlineLvl w:val="4"/>
@@ -1117,7 +1202,7 @@
     </w:rPr>
   </w:style>
   <w:style w:type="paragraph" w:styleId="Heading6">
-    <w:name w:val="heading 6"/>
+    <w:name w:val="Heading 6"/>
     <w:basedOn w:val="Normal"/>
     <w:next w:val="Normal"/>
     <w:uiPriority w:val="9"/>
@@ -1125,7 +1210,7 @@
     <w:unhideWhenUsed/>
     <w:qFormat/>
     <w:pPr>
-      <w:keepNext/>
+      <w:keepNext w:val="true"/>
       <w:keepLines/>
       <w:spacing w:before="240" w:after="80"/>
       <w:outlineLvl w:val="5"/>
@@ -1135,11 +1220,139 @@
       <w:color w:val="666666"/>
     </w:rPr>
   </w:style>
-  <w:style w:type="character" w:default="1" w:styleId="DefaultParagraphFont">
+  <w:style w:type="character" w:styleId="DefaultParagraphFont" w:default="1">
     <w:name w:val="Default Paragraph Font"/>
     <w:uiPriority w:val="1"/>
     <w:semiHidden/>
     <w:unhideWhenUsed/>
+    <w:qFormat/>
+    <w:rPr/>
+  </w:style>
+  <w:style w:type="character" w:styleId="ListLabel1">
+    <w:name w:val="ListLabel 1"/>
+    <w:qFormat/>
+    <w:rPr>
+      <w:color w:val="1155CC"/>
+      <w:u w:val="single"/>
+    </w:rPr>
+  </w:style>
+  <w:style w:type="character" w:styleId="InternetLink">
+    <w:name w:val="Internet Link"/>
+    <w:rPr>
+      <w:color w:val="000080"/>
+      <w:u w:val="single"/>
+      <w:lang w:val="zxx" w:eastAsia="zxx" w:bidi="zxx"/>
+    </w:rPr>
+  </w:style>
+  <w:style w:type="paragraph" w:styleId="Heading">
+    <w:name w:val="Heading"/>
+    <w:basedOn w:val="Normal"/>
+    <w:next w:val="TextBody"/>
+    <w:qFormat/>
+    <w:pPr>
+      <w:keepNext w:val="true"/>
+      <w:spacing w:before="240" w:after="120"/>
+    </w:pPr>
+    <w:rPr>
+      <w:rFonts w:ascii="Liberation Sans" w:hAnsi="Liberation Sans" w:eastAsia="Noto Sans CJK SC Regular" w:cs="Lohit Devanagari"/>
+      <w:sz w:val="28"/>
+      <w:szCs w:val="28"/>
+    </w:rPr>
+  </w:style>
+  <w:style w:type="paragraph" w:styleId="TextBody">
+    <w:name w:val="Body Text"/>
+    <w:basedOn w:val="Normal"/>
+    <w:pPr>
+      <w:spacing w:lineRule="auto" w:line="276" w:before="0" w:after="140"/>
+    </w:pPr>
+    <w:rPr/>
+  </w:style>
+  <w:style w:type="paragraph" w:styleId="List">
+    <w:name w:val="List"/>
+    <w:basedOn w:val="TextBody"/>
+    <w:pPr/>
+    <w:rPr>
+      <w:rFonts w:cs="Lohit Devanagari"/>
+    </w:rPr>
+  </w:style>
+  <w:style w:type="paragraph" w:styleId="Caption">
+    <w:name w:val="Caption"/>
+    <w:basedOn w:val="Normal"/>
+    <w:qFormat/>
+    <w:pPr>
+      <w:suppressLineNumbers/>
+      <w:spacing w:before="120" w:after="120"/>
+    </w:pPr>
+    <w:rPr>
+      <w:rFonts w:cs="Lohit Devanagari"/>
+      <w:i/>
+      <w:iCs/>
+      <w:sz w:val="24"/>
+      <w:szCs w:val="24"/>
+    </w:rPr>
+  </w:style>
+  <w:style w:type="paragraph" w:styleId="Index">
+    <w:name w:val="Index"/>
+    <w:basedOn w:val="Normal"/>
+    <w:qFormat/>
+    <w:pPr>
+      <w:suppressLineNumbers/>
+    </w:pPr>
+    <w:rPr>
+      <w:rFonts w:cs="Lohit Devanagari"/>
+    </w:rPr>
+  </w:style>
+  <w:style w:type="paragraph" w:styleId="Title">
+    <w:name w:val="Title"/>
+    <w:basedOn w:val="Normal"/>
+    <w:next w:val="Normal"/>
+    <w:uiPriority w:val="10"/>
+    <w:qFormat/>
+    <w:pPr>
+      <w:keepNext w:val="true"/>
+      <w:keepLines/>
+      <w:spacing w:before="0" w:after="60"/>
+    </w:pPr>
+    <w:rPr>
+      <w:sz w:val="52"/>
+      <w:szCs w:val="52"/>
+    </w:rPr>
+  </w:style>
+  <w:style w:type="paragraph" w:styleId="Subtitle">
+    <w:name w:val="Subtitle"/>
+    <w:basedOn w:val="Normal"/>
+    <w:next w:val="Normal"/>
+    <w:uiPriority w:val="11"/>
+    <w:qFormat/>
+    <w:pPr>
+      <w:keepNext w:val="true"/>
+      <w:keepLines/>
+      <w:spacing w:before="0" w:after="320"/>
+    </w:pPr>
+    <w:rPr>
+      <w:color w:val="666666"/>
+      <w:sz w:val="30"/>
+      <w:szCs w:val="30"/>
+    </w:rPr>
+  </w:style>
+  <w:style w:type="paragraph" w:styleId="Header">
+    <w:name w:val="Header"/>
+    <w:basedOn w:val="Normal"/>
+    <w:pPr/>
+    <w:rPr/>
+  </w:style>
+  <w:style w:type="paragraph" w:styleId="Footer">
+    <w:name w:val="Footer"/>
+    <w:basedOn w:val="Normal"/>
+    <w:pPr/>
+    <w:rPr/>
+  </w:style>
+  <w:style w:type="numbering" w:styleId="NoList" w:default="1">
+    <w:name w:val="No List"/>
+    <w:uiPriority w:val="99"/>
+    <w:semiHidden/>
+    <w:unhideWhenUsed/>
+    <w:qFormat/>
   </w:style>
   <w:style w:type="table" w:default="1" w:styleId="TableNormal">
     <w:name w:val="Normal Table"/>
@@ -1155,45 +1368,6 @@
         <w:right w:w="108" w:type="dxa"/>
       </w:tblCellMar>
     </w:tblPr>
-  </w:style>
-  <w:style w:type="numbering" w:default="1" w:styleId="NoList">
-    <w:name w:val="No List"/>
-    <w:uiPriority w:val="99"/>
-    <w:semiHidden/>
-    <w:unhideWhenUsed/>
-  </w:style>
-  <w:style w:type="paragraph" w:styleId="Title">
-    <w:name w:val="Title"/>
-    <w:basedOn w:val="Normal"/>
-    <w:next w:val="Normal"/>
-    <w:uiPriority w:val="10"/>
-    <w:qFormat/>
-    <w:pPr>
-      <w:keepNext/>
-      <w:keepLines/>
-      <w:spacing w:after="60"/>
-    </w:pPr>
-    <w:rPr>
-      <w:sz w:val="52"/>
-      <w:szCs w:val="52"/>
-    </w:rPr>
-  </w:style>
-  <w:style w:type="paragraph" w:styleId="Subtitle">
-    <w:name w:val="Subtitle"/>
-    <w:basedOn w:val="Normal"/>
-    <w:next w:val="Normal"/>
-    <w:uiPriority w:val="11"/>
-    <w:qFormat/>
-    <w:pPr>
-      <w:keepNext/>
-      <w:keepLines/>
-      <w:spacing w:after="320"/>
-    </w:pPr>
-    <w:rPr>
-      <w:color w:val="666666"/>
-      <w:sz w:val="30"/>
-      <w:szCs w:val="30"/>
-    </w:rPr>
   </w:style>
 </w:styles>
 </file>

</xml_diff>